<commit_message>
00 - Nineteenth commit
</commit_message>
<xml_diff>
--- a/MSW - zapocet.docx
+++ b/MSW - zapocet.docx
@@ -1,6 +1,6 @@
 
 <file path=word/document.xml><?xml version="1.0" encoding="utf-8"?>
-<w:document xmlns:wpc="http://schemas.microsoft.com/office/word/2010/wordprocessingCanvas" xmlns:cx="http://schemas.microsoft.com/office/drawing/2014/chartex" xmlns:cx1="http://schemas.microsoft.com/office/drawing/2015/9/8/chartex" xmlns:cx2="http://schemas.microsoft.com/office/drawing/2015/10/21/chartex" xmlns:cx3="http://schemas.microsoft.com/office/drawing/2016/5/9/chartex" xmlns:cx4="http://schemas.microsoft.com/office/drawing/2016/5/10/chartex" xmlns:cx5="http://schemas.microsoft.com/office/drawing/2016/5/11/chartex" xmlns:cx6="http://schemas.microsoft.com/office/drawing/2016/5/12/chartex" xmlns:cx7="http://schemas.microsoft.com/office/drawing/2016/5/13/chartex" xmlns:cx8="http://schemas.microsoft.com/office/drawing/2016/5/14/chartex" xmlns:mc="http://schemas.openxmlformats.org/markup-compatibility/2006" xmlns:aink="http://schemas.microsoft.com/office/drawing/2016/ink" xmlns:am3d="http://schemas.microsoft.com/office/drawing/2017/model3d" xmlns:o="urn:schemas-microsoft-com:office:office" xmlns:oel="http://schemas.microsoft.com/office/2019/extlst" xmlns:r="http://schemas.openxmlformats.org/officeDocument/2006/relationships" xmlns:m="http://schemas.openxmlformats.org/officeDocument/2006/math" xmlns:v="urn:schemas-microsoft-com:vml" xmlns:wp14="http://schemas.microsoft.com/office/word/2010/wordprocessingDrawing" xmlns:wp="http://schemas.openxmlformats.org/drawingml/2006/wordprocessingDrawing" xmlns:w10="urn:schemas-microsoft-com:office:word" xmlns:w="http://schemas.openxmlformats.org/wordprocessingml/2006/main" xmlns:w14="http://schemas.microsoft.com/office/word/2010/wordml" xmlns:w15="http://schemas.microsoft.com/office/word/2012/wordml" xmlns:w16cex="http://schemas.microsoft.com/office/word/2018/wordml/cex" xmlns:w16cid="http://schemas.microsoft.com/office/word/2016/wordml/cid" xmlns:w16="http://schemas.microsoft.com/office/word/2018/wordml" xmlns:w16sdtdh="http://schemas.microsoft.com/office/word/2020/wordml/sdtdatahash" xmlns:w16se="http://schemas.microsoft.com/office/word/2015/wordml/symex" xmlns:wpg="http://schemas.microsoft.com/office/word/2010/wordprocessingGroup" xmlns:wpi="http://schemas.microsoft.com/office/word/2010/wordprocessingInk" xmlns:wne="http://schemas.microsoft.com/office/word/2006/wordml" xmlns:wps="http://schemas.microsoft.com/office/word/2010/wordprocessingShape" mc:Ignorable="w14 w15 w16se w16cid w16 w16cex w16sdtdh wp14">
+<w:document xmlns:wpc="http://schemas.microsoft.com/office/word/2010/wordprocessingCanvas" xmlns:cx="http://schemas.microsoft.com/office/drawing/2014/chartex" xmlns:cx1="http://schemas.microsoft.com/office/drawing/2015/9/8/chartex" xmlns:cx2="http://schemas.microsoft.com/office/drawing/2015/10/21/chartex" xmlns:cx3="http://schemas.microsoft.com/office/drawing/2016/5/9/chartex" xmlns:cx4="http://schemas.microsoft.com/office/drawing/2016/5/10/chartex" xmlns:cx5="http://schemas.microsoft.com/office/drawing/2016/5/11/chartex" xmlns:cx6="http://schemas.microsoft.com/office/drawing/2016/5/12/chartex" xmlns:cx7="http://schemas.microsoft.com/office/drawing/2016/5/13/chartex" xmlns:cx8="http://schemas.microsoft.com/office/drawing/2016/5/14/chartex" xmlns:mc="http://schemas.openxmlformats.org/markup-compatibility/2006" xmlns:aink="http://schemas.microsoft.com/office/drawing/2016/ink" xmlns:am3d="http://schemas.microsoft.com/office/drawing/2017/model3d" xmlns:o="urn:schemas-microsoft-com:office:office" xmlns:oel="http://schemas.microsoft.com/office/2019/extlst" xmlns:r="http://schemas.openxmlformats.org/officeDocument/2006/relationships" xmlns:m="http://schemas.openxmlformats.org/officeDocument/2006/math" xmlns:v="urn:schemas-microsoft-com:vml" xmlns:wp14="http://schemas.microsoft.com/office/word/2010/wordprocessingDrawing" xmlns:wp="http://schemas.openxmlformats.org/drawingml/2006/wordprocessingDrawing" xmlns:w10="urn:schemas-microsoft-com:office:word" xmlns:w="http://schemas.openxmlformats.org/wordprocessingml/2006/main" xmlns:w14="http://schemas.microsoft.com/office/word/2010/wordml" xmlns:w15="http://schemas.microsoft.com/office/word/2012/wordml" xmlns:w16cex="http://schemas.microsoft.com/office/word/2018/wordml/cex" xmlns:w16cid="http://schemas.microsoft.com/office/word/2016/wordml/cid" xmlns:w16="http://schemas.microsoft.com/office/word/2018/wordml" xmlns:w16du="http://schemas.microsoft.com/office/word/2023/wordml/word16du" xmlns:w16sdtdh="http://schemas.microsoft.com/office/word/2020/wordml/sdtdatahash" xmlns:w16se="http://schemas.microsoft.com/office/word/2015/wordml/symex" xmlns:wpg="http://schemas.microsoft.com/office/word/2010/wordprocessingGroup" xmlns:wpi="http://schemas.microsoft.com/office/word/2010/wordprocessingInk" xmlns:wne="http://schemas.microsoft.com/office/word/2006/wordml" xmlns:wps="http://schemas.microsoft.com/office/word/2010/wordprocessingShape" mc:Ignorable="w14 w15 w16se w16cid w16 w16cex w16sdtdh w16du wp14">
   <w:body>
     <w:p>
       <w:pPr>
@@ -788,9 +788,524 @@
         <w:t>Řešení:</w:t>
       </w:r>
     </w:p>
-    <w:p>
-      <w:r>
-        <w:t>doplňte</w:t>
+    <w:p/>
+    <w:p>
+      <w:pPr>
+        <w:rPr>
+          <w:b/>
+          <w:bCs/>
+        </w:rPr>
+      </w:pPr>
+      <w:r>
+        <w:rPr>
+          <w:b/>
+          <w:bCs/>
+        </w:rPr>
+        <w:t>1. Výpočet faktoriálu</w:t>
+      </w:r>
+    </w:p>
+    <w:p>
+      <w:r>
+        <w:t>Tato úloha se zabývá výpočtem faktoriálu. Nejdříve bez pomoci knihoven a poté pomocí</w:t>
+      </w:r>
+    </w:p>
+    <w:p>
+      <w:r>
+        <w:t xml:space="preserve">knihovny </w:t>
+      </w:r>
+      <w:proofErr w:type="spellStart"/>
+      <w:r>
+        <w:rPr>
+          <w:i/>
+          <w:iCs/>
+        </w:rPr>
+        <w:t>SymPy</w:t>
+      </w:r>
+      <w:proofErr w:type="spellEnd"/>
+      <w:r>
+        <w:t>. Časová náročnost je následující:</w:t>
+      </w:r>
+    </w:p>
+    <w:p/>
+    <w:p>
+      <w:r>
+        <w:t>Výpočet (Python</w:t>
+      </w:r>
+      <w:proofErr w:type="gramStart"/>
+      <w:r>
+        <w:t>):  1.8854195330059156</w:t>
+      </w:r>
+      <w:proofErr w:type="gramEnd"/>
+      <w:r>
+        <w:t>\\</w:t>
+      </w:r>
+    </w:p>
+    <w:p>
+      <w:r>
+        <w:t>Výpočet (</w:t>
+      </w:r>
+      <w:proofErr w:type="spellStart"/>
+      <w:r>
+        <w:t>SymPy</w:t>
+      </w:r>
+      <w:proofErr w:type="spellEnd"/>
+      <w:r>
+        <w:t>):  0.1536074520117836</w:t>
+      </w:r>
+    </w:p>
+    <w:p/>
+    <w:p>
+      <w:pPr>
+        <w:rPr>
+          <w:b/>
+          <w:bCs/>
+        </w:rPr>
+      </w:pPr>
+      <w:r>
+        <w:rPr>
+          <w:b/>
+          <w:bCs/>
+        </w:rPr>
+        <w:t>2. Výpočet sin(x)</w:t>
+      </w:r>
+    </w:p>
+    <w:p>
+      <w:r>
+        <w:t xml:space="preserve">Tentokrát porovnávám 3 knihovny </w:t>
+      </w:r>
+      <w:r>
+        <w:t>–</w:t>
+      </w:r>
+      <w:r>
+        <w:t xml:space="preserve"> </w:t>
+      </w:r>
+      <w:proofErr w:type="spellStart"/>
+      <w:r>
+        <w:rPr>
+          <w:i/>
+          <w:iCs/>
+        </w:rPr>
+        <w:t>Math</w:t>
+      </w:r>
+      <w:proofErr w:type="spellEnd"/>
+      <w:r>
+        <w:t xml:space="preserve">, </w:t>
+      </w:r>
+      <w:proofErr w:type="spellStart"/>
+      <w:r>
+        <w:rPr>
+          <w:i/>
+          <w:iCs/>
+        </w:rPr>
+        <w:t>NumPy</w:t>
+      </w:r>
+      <w:proofErr w:type="spellEnd"/>
+      <w:r>
+        <w:t xml:space="preserve"> a </w:t>
+      </w:r>
+      <w:proofErr w:type="spellStart"/>
+      <w:r>
+        <w:rPr>
+          <w:i/>
+          <w:iCs/>
+        </w:rPr>
+        <w:t>SymPy</w:t>
+      </w:r>
+      <w:proofErr w:type="spellEnd"/>
+      <w:r>
+        <w:t>.</w:t>
+      </w:r>
+    </w:p>
+    <w:p/>
+    <w:p>
+      <w:r>
+        <w:t>Čas výpočtu (Python</w:t>
+      </w:r>
+      <w:proofErr w:type="gramStart"/>
+      <w:r>
+        <w:t>):  0.00030469500052277</w:t>
+      </w:r>
+      <w:proofErr w:type="gramEnd"/>
+      <w:r>
+        <w:t>\\</w:t>
+      </w:r>
+    </w:p>
+    <w:p>
+      <w:r>
+        <w:t>Čas výpočtu (</w:t>
+      </w:r>
+      <w:proofErr w:type="spellStart"/>
+      <w:r>
+        <w:t>NumPy</w:t>
+      </w:r>
+      <w:proofErr w:type="spellEnd"/>
+      <w:proofErr w:type="gramStart"/>
+      <w:r>
+        <w:t xml:space="preserve">):   </w:t>
+      </w:r>
+      <w:proofErr w:type="gramEnd"/>
+      <w:r>
+        <w:t>0.0011716900044120848\\</w:t>
+      </w:r>
+    </w:p>
+    <w:p>
+      <w:r>
+        <w:t>Čas výpočtu (</w:t>
+      </w:r>
+      <w:proofErr w:type="spellStart"/>
+      <w:r>
+        <w:t>Sympy</w:t>
+      </w:r>
+      <w:proofErr w:type="spellEnd"/>
+      <w:proofErr w:type="gramStart"/>
+      <w:r>
+        <w:t xml:space="preserve">):   </w:t>
+      </w:r>
+      <w:proofErr w:type="gramEnd"/>
+      <w:r>
+        <w:t>0.6211337630084017</w:t>
+      </w:r>
+    </w:p>
+    <w:p/>
+    <w:p>
+      <w:r>
+        <w:t xml:space="preserve">Python s pomocí knihovny </w:t>
+      </w:r>
+      <w:proofErr w:type="spellStart"/>
+      <w:r>
+        <w:rPr>
+          <w:i/>
+          <w:iCs/>
+        </w:rPr>
+        <w:t>math</w:t>
+      </w:r>
+      <w:proofErr w:type="spellEnd"/>
+      <w:r>
+        <w:t xml:space="preserve"> je zde nejrychlejší. Po něm je </w:t>
+      </w:r>
+      <w:proofErr w:type="spellStart"/>
+      <w:r>
+        <w:rPr>
+          <w:i/>
+          <w:iCs/>
+        </w:rPr>
+        <w:t>NumPy</w:t>
+      </w:r>
+      <w:proofErr w:type="spellEnd"/>
+      <w:r>
+        <w:t xml:space="preserve"> a poté </w:t>
+      </w:r>
+      <w:proofErr w:type="spellStart"/>
+      <w:r>
+        <w:rPr>
+          <w:i/>
+          <w:iCs/>
+        </w:rPr>
+        <w:t>SymPy</w:t>
+      </w:r>
+      <w:proofErr w:type="spellEnd"/>
+      <w:r>
+        <w:t>.</w:t>
+      </w:r>
+    </w:p>
+    <w:p>
+      <w:pPr>
+        <w:rPr>
+          <w:b/>
+          <w:bCs/>
+        </w:rPr>
+      </w:pPr>
+    </w:p>
+    <w:p>
+      <w:r>
+        <w:rPr>
+          <w:b/>
+          <w:bCs/>
+        </w:rPr>
+        <w:t>3. Násobení matic</w:t>
+      </w:r>
+    </w:p>
+    <w:p>
+      <w:r>
+        <w:t xml:space="preserve">Tato úloha </w:t>
+      </w:r>
+      <w:proofErr w:type="gramStart"/>
+      <w:r>
+        <w:t>ukazuje  efektivitu</w:t>
+      </w:r>
+      <w:proofErr w:type="gramEnd"/>
+      <w:r>
+        <w:t xml:space="preserve"> násobení matic o velikosti 3x3 pomocí knihovny </w:t>
+      </w:r>
+      <w:proofErr w:type="spellStart"/>
+      <w:r>
+        <w:rPr>
+          <w:i/>
+          <w:iCs/>
+        </w:rPr>
+        <w:t>NumPy</w:t>
+      </w:r>
+      <w:proofErr w:type="spellEnd"/>
+      <w:r>
+        <w:t>.</w:t>
+      </w:r>
+    </w:p>
+    <w:p/>
+    <w:p>
+      <w:r>
+        <w:t>Čas výpočtu (Python</w:t>
+      </w:r>
+      <w:proofErr w:type="gramStart"/>
+      <w:r>
+        <w:t>):  0.00018488299974706024</w:t>
+      </w:r>
+      <w:proofErr w:type="gramEnd"/>
+      <w:r>
+        <w:t>\\</w:t>
+      </w:r>
+    </w:p>
+    <w:p>
+      <w:r>
+        <w:t>Čas výpočtu (</w:t>
+      </w:r>
+      <w:proofErr w:type="spellStart"/>
+      <w:r>
+        <w:t>NumPy</w:t>
+      </w:r>
+      <w:proofErr w:type="spellEnd"/>
+      <w:r>
+        <w:t>):  0.00012147700181230903</w:t>
+      </w:r>
+    </w:p>
+    <w:p/>
+    <w:p>
+      <w:r>
+        <w:t xml:space="preserve">Výsledky ukazují, že je knihovna </w:t>
+      </w:r>
+      <w:proofErr w:type="spellStart"/>
+      <w:r>
+        <w:rPr>
+          <w:i/>
+          <w:iCs/>
+        </w:rPr>
+        <w:t>NumPy</w:t>
+      </w:r>
+      <w:proofErr w:type="spellEnd"/>
+      <w:r>
+        <w:t xml:space="preserve"> výrazně rychlejší. Python využívá tři vnořené smyčky k výpočtu, zatímco </w:t>
+      </w:r>
+      <w:proofErr w:type="spellStart"/>
+      <w:r>
+        <w:rPr>
+          <w:i/>
+          <w:iCs/>
+        </w:rPr>
+        <w:t>NumPy</w:t>
+      </w:r>
+      <w:proofErr w:type="spellEnd"/>
+      <w:r>
+        <w:t xml:space="preserve"> používá vektorové operace pro rychlejší výpočet.</w:t>
+      </w:r>
+    </w:p>
+    <w:p/>
+    <w:p>
+      <w:pPr>
+        <w:rPr>
+          <w:b/>
+          <w:bCs/>
+        </w:rPr>
+      </w:pPr>
+    </w:p>
+    <w:p>
+      <w:pPr>
+        <w:rPr>
+          <w:b/>
+          <w:bCs/>
+        </w:rPr>
+      </w:pPr>
+    </w:p>
+    <w:p>
+      <w:pPr>
+        <w:rPr>
+          <w:b/>
+          <w:bCs/>
+        </w:rPr>
+      </w:pPr>
+    </w:p>
+    <w:p>
+      <w:pPr>
+        <w:rPr>
+          <w:b/>
+          <w:bCs/>
+        </w:rPr>
+      </w:pPr>
+    </w:p>
+    <w:p>
+      <w:pPr>
+        <w:rPr>
+          <w:b/>
+          <w:bCs/>
+        </w:rPr>
+      </w:pPr>
+    </w:p>
+    <w:p>
+      <w:r>
+        <w:rPr>
+          <w:b/>
+          <w:bCs/>
+        </w:rPr>
+        <w:lastRenderedPageBreak/>
+        <w:t>4. Výpočet faktoriálu</w:t>
+      </w:r>
+    </w:p>
+    <w:p>
+      <w:r>
+        <w:t>Tato úloha se zabývá výpočtem faktoriálu. Nejdřív pomocí Pythonu a poté pomocí</w:t>
+      </w:r>
+    </w:p>
+    <w:p>
+      <w:r>
+        <w:t xml:space="preserve">knihovny </w:t>
+      </w:r>
+      <w:proofErr w:type="spellStart"/>
+      <w:r>
+        <w:rPr>
+          <w:i/>
+          <w:iCs/>
+        </w:rPr>
+        <w:t>Math</w:t>
+      </w:r>
+      <w:proofErr w:type="spellEnd"/>
+      <w:r>
+        <w:t>.</w:t>
+      </w:r>
+    </w:p>
+    <w:p/>
+    <w:p>
+      <w:r>
+        <w:t>Čas výpočtu (Python</w:t>
+      </w:r>
+      <w:proofErr w:type="gramStart"/>
+      <w:r>
+        <w:t>):  0.15173245201003738</w:t>
+      </w:r>
+      <w:proofErr w:type="gramEnd"/>
+      <w:r>
+        <w:t>\\</w:t>
+      </w:r>
+    </w:p>
+    <w:p>
+      <w:r>
+        <w:t>Čas výpočtu (</w:t>
+      </w:r>
+      <w:proofErr w:type="spellStart"/>
+      <w:r>
+        <w:t>Math</w:t>
+      </w:r>
+      <w:proofErr w:type="spellEnd"/>
+      <w:proofErr w:type="gramStart"/>
+      <w:r>
+        <w:t>):  0.01574059799895622</w:t>
+      </w:r>
+      <w:proofErr w:type="gramEnd"/>
+      <w:r>
+        <w:t>\\</w:t>
+      </w:r>
+    </w:p>
+    <w:p/>
+    <w:p>
+      <w:r>
+        <w:rPr>
+          <w:b/>
+          <w:bCs/>
+        </w:rPr>
+        <w:t>5. Aritmetický průměr</w:t>
+      </w:r>
+    </w:p>
+    <w:p>
+      <w:r>
+        <w:t>Tato úloha ukazuje délku výpočtu aritmetického průměru seznamu čísel o délce</w:t>
+      </w:r>
+      <w:r>
+        <w:t xml:space="preserve"> </w:t>
+      </w:r>
+      <w:r>
+        <w:t>3 524 287 čísel.</w:t>
+      </w:r>
+    </w:p>
+    <w:p/>
+    <w:p>
+      <w:r>
+        <w:t>Čas výpočtu (Python</w:t>
+      </w:r>
+      <w:proofErr w:type="gramStart"/>
+      <w:r>
+        <w:t>):  0.031385743990540504</w:t>
+      </w:r>
+      <w:proofErr w:type="gramEnd"/>
+      <w:r>
+        <w:t>\\</w:t>
+      </w:r>
+    </w:p>
+    <w:p>
+      <w:r>
+        <w:t>Čas výpočtu (</w:t>
+      </w:r>
+      <w:proofErr w:type="spellStart"/>
+      <w:r>
+        <w:t>NumPy</w:t>
+      </w:r>
+      <w:proofErr w:type="spellEnd"/>
+      <w:proofErr w:type="gramStart"/>
+      <w:r>
+        <w:t xml:space="preserve">):   </w:t>
+      </w:r>
+      <w:proofErr w:type="gramEnd"/>
+      <w:r>
+        <w:t>0.009323335994849913</w:t>
+      </w:r>
+    </w:p>
+    <w:p/>
+    <w:p>
+      <w:r>
+        <w:t xml:space="preserve">Ve výsledcích můžeme vidět, že výpočet za pomoci </w:t>
+      </w:r>
+      <w:proofErr w:type="spellStart"/>
+      <w:r>
+        <w:rPr>
+          <w:i/>
+          <w:iCs/>
+        </w:rPr>
+        <w:t>NumPy</w:t>
+      </w:r>
+      <w:proofErr w:type="spellEnd"/>
+      <w:r>
+        <w:t xml:space="preserve"> je výrazně rychlejší. Python musí projít celý seznam a získat sumu prvků, zatímco </w:t>
+      </w:r>
+      <w:proofErr w:type="spellStart"/>
+      <w:r>
+        <w:rPr>
+          <w:i/>
+          <w:iCs/>
+        </w:rPr>
+        <w:t>NumPy</w:t>
+      </w:r>
+      <w:proofErr w:type="spellEnd"/>
+      <w:r>
+        <w:t xml:space="preserve"> vypočítá průměr pomocí své vestavěné funkce </w:t>
+      </w:r>
+      <w:proofErr w:type="spellStart"/>
+      <w:proofErr w:type="gramStart"/>
+      <w:r>
+        <w:t>mean</w:t>
+      </w:r>
+      <w:proofErr w:type="spellEnd"/>
+      <w:r>
+        <w:t>(</w:t>
+      </w:r>
+      <w:proofErr w:type="gramEnd"/>
+      <w:r>
+        <w:t>).</w:t>
       </w:r>
       <w:r>
         <w:br w:type="page"/>
@@ -800,8 +1315,6 @@
       <w:pPr>
         <w:pStyle w:val="Nadpis1"/>
       </w:pPr>
-      <w:bookmarkStart w:id="11" w:name="_k2yse5gddmzp" w:colFirst="0" w:colLast="0"/>
-      <w:bookmarkEnd w:id="11"/>
       <w:r>
         <w:lastRenderedPageBreak/>
         <w:t>2. Vizualizace dat</w:t>
@@ -891,9 +1404,333 @@
         <w:t>Řešení:</w:t>
       </w:r>
     </w:p>
-    <w:p>
-      <w:r>
-        <w:t>doplňte</w:t>
+    <w:p/>
+    <w:p>
+      <w:r>
+        <w:t xml:space="preserve">Pro tuto úlohu jsem použil datovou sadu o diskografii kapely </w:t>
+      </w:r>
+      <w:proofErr w:type="spellStart"/>
+      <w:r>
+        <w:t>The</w:t>
+      </w:r>
+      <w:proofErr w:type="spellEnd"/>
+      <w:r>
+        <w:t xml:space="preserve"> </w:t>
+      </w:r>
+      <w:proofErr w:type="spellStart"/>
+      <w:r>
+        <w:t>Cure</w:t>
+      </w:r>
+      <w:proofErr w:type="spellEnd"/>
+      <w:r>
+        <w:t xml:space="preserve"> z portálu </w:t>
+      </w:r>
+      <w:proofErr w:type="spellStart"/>
+      <w:r>
+        <w:t>Kaggle</w:t>
+      </w:r>
+      <w:proofErr w:type="spellEnd"/>
+      <w:r>
+        <w:t xml:space="preserve">. K analýze a vizualizaci dat využívám knihovnu </w:t>
+      </w:r>
+      <w:proofErr w:type="spellStart"/>
+      <w:r>
+        <w:rPr>
+          <w:i/>
+          <w:iCs/>
+        </w:rPr>
+        <w:t>pandas</w:t>
+      </w:r>
+      <w:proofErr w:type="spellEnd"/>
+      <w:r>
+        <w:t xml:space="preserve"> pro manipulaci s daty a </w:t>
+      </w:r>
+      <w:proofErr w:type="spellStart"/>
+      <w:r>
+        <w:rPr>
+          <w:i/>
+          <w:iCs/>
+        </w:rPr>
+        <w:t>matplotlib</w:t>
+      </w:r>
+      <w:proofErr w:type="spellEnd"/>
+      <w:r>
+        <w:t xml:space="preserve"> pro tvorbu grafů.</w:t>
+      </w:r>
+    </w:p>
+    <w:p/>
+    <w:p>
+      <w:pPr>
+        <w:rPr>
+          <w:b/>
+          <w:bCs/>
+        </w:rPr>
+      </w:pPr>
+      <w:r>
+        <w:rPr>
+          <w:b/>
+          <w:bCs/>
+        </w:rPr>
+        <w:t>1. Načtení dat a předzpracován</w:t>
+      </w:r>
+      <w:r>
+        <w:rPr>
+          <w:b/>
+          <w:bCs/>
+        </w:rPr>
+        <w:t>í</w:t>
+      </w:r>
+    </w:p>
+    <w:p>
+      <w:r>
+        <w:t>Data se načtou z CSV souboru a celé datumy z</w:t>
+      </w:r>
+      <w:r>
+        <w:t> </w:t>
+      </w:r>
+      <w:proofErr w:type="spellStart"/>
+      <w:r>
+        <w:rPr>
+          <w:i/>
+          <w:iCs/>
+        </w:rPr>
+        <w:t>album</w:t>
+      </w:r>
+      <w:r>
+        <w:rPr>
+          <w:i/>
+          <w:iCs/>
+        </w:rPr>
+        <w:t>_</w:t>
+      </w:r>
+      <w:r>
+        <w:rPr>
+          <w:i/>
+          <w:iCs/>
+        </w:rPr>
+        <w:t>release</w:t>
+      </w:r>
+      <w:r>
+        <w:rPr>
+          <w:i/>
+          <w:iCs/>
+        </w:rPr>
+        <w:t>_</w:t>
+      </w:r>
+      <w:r>
+        <w:rPr>
+          <w:i/>
+          <w:iCs/>
+        </w:rPr>
+        <w:t>date</w:t>
+      </w:r>
+      <w:proofErr w:type="spellEnd"/>
+      <w:r>
+        <w:t xml:space="preserve"> převedu na rok </w:t>
+      </w:r>
+      <w:proofErr w:type="spellStart"/>
+      <w:r>
+        <w:rPr>
+          <w:i/>
+          <w:iCs/>
+        </w:rPr>
+        <w:t>album</w:t>
+      </w:r>
+      <w:r>
+        <w:rPr>
+          <w:i/>
+          <w:iCs/>
+        </w:rPr>
+        <w:t>_</w:t>
+      </w:r>
+      <w:r>
+        <w:rPr>
+          <w:i/>
+          <w:iCs/>
+        </w:rPr>
+        <w:t>release</w:t>
+      </w:r>
+      <w:r>
+        <w:rPr>
+          <w:i/>
+          <w:iCs/>
+        </w:rPr>
+        <w:t>_</w:t>
+      </w:r>
+      <w:r>
+        <w:rPr>
+          <w:i/>
+          <w:iCs/>
+        </w:rPr>
+        <w:t>year</w:t>
+      </w:r>
+      <w:proofErr w:type="spellEnd"/>
+      <w:r>
+        <w:t xml:space="preserve">. Pro mé účely je to dostačující </w:t>
+      </w:r>
+      <w:proofErr w:type="gramStart"/>
+      <w:r>
+        <w:t>přesnost</w:t>
+      </w:r>
+      <w:proofErr w:type="gramEnd"/>
+      <w:r>
+        <w:t xml:space="preserve"> a navíc se tím i zlepší čitelnost grafů.</w:t>
+      </w:r>
+    </w:p>
+    <w:p/>
+    <w:p>
+      <w:pPr>
+        <w:rPr>
+          <w:b/>
+          <w:bCs/>
+        </w:rPr>
+      </w:pPr>
+      <w:r>
+        <w:rPr>
+          <w:b/>
+          <w:bCs/>
+        </w:rPr>
+        <w:t>2. Vztah mezi tóninou (</w:t>
+      </w:r>
+      <w:proofErr w:type="spellStart"/>
+      <w:r>
+        <w:rPr>
+          <w:b/>
+          <w:bCs/>
+        </w:rPr>
+        <w:t>key</w:t>
+      </w:r>
+      <w:proofErr w:type="spellEnd"/>
+      <w:r>
+        <w:rPr>
+          <w:b/>
+          <w:bCs/>
+        </w:rPr>
+        <w:t>) a popularitou sklade</w:t>
+      </w:r>
+      <w:r>
+        <w:rPr>
+          <w:b/>
+          <w:bCs/>
+        </w:rPr>
+        <w:t>b</w:t>
+      </w:r>
+    </w:p>
+    <w:p>
+      <w:r>
+        <w:t>Bar plot ukazuje průměrnou popularitu skladeb v různých tóninách. Tento graf nám umožňuje vidět, zda existuje vztah mezi tóninou skladby a její oblíbeností.</w:t>
+      </w:r>
+    </w:p>
+    <w:p/>
+    <w:p>
+      <w:pPr>
+        <w:rPr>
+          <w:b/>
+          <w:bCs/>
+        </w:rPr>
+      </w:pPr>
+      <w:r>
+        <w:rPr>
+          <w:b/>
+          <w:bCs/>
+        </w:rPr>
+        <w:t>3</w:t>
+      </w:r>
+      <w:r>
+        <w:rPr>
+          <w:b/>
+          <w:bCs/>
+        </w:rPr>
+        <w:t>. Histogram délky skladeb</w:t>
+      </w:r>
+    </w:p>
+    <w:p>
+      <w:r>
+        <w:t>Histogram zobrazuje rozložení délky skladeb v minutách. Z něj lze vyčíst, jaká je typická délka skladby.</w:t>
+      </w:r>
+    </w:p>
+    <w:p/>
+    <w:p>
+      <w:pPr>
+        <w:rPr>
+          <w:b/>
+          <w:bCs/>
+        </w:rPr>
+      </w:pPr>
+      <w:r>
+        <w:rPr>
+          <w:b/>
+          <w:bCs/>
+        </w:rPr>
+        <w:t>4. Podíl instrumentálních skladeb</w:t>
+      </w:r>
+    </w:p>
+    <w:p>
+      <w:r>
+        <w:t>Koláčový graf ukazuje procentuální podíl instrumentálních skladeb oproti skladbám s vokály, což poskytuje přehled o tom, kolik skladeb je čistě instrumentálních.</w:t>
+      </w:r>
+    </w:p>
+    <w:p/>
+    <w:p>
+      <w:pPr>
+        <w:rPr>
+          <w:b/>
+          <w:bCs/>
+        </w:rPr>
+      </w:pPr>
+      <w:r>
+        <w:rPr>
+          <w:b/>
+          <w:bCs/>
+        </w:rPr>
+        <w:t>5. Vztah mezi hlasitostí a rokem vydání</w:t>
+      </w:r>
+    </w:p>
+    <w:p>
+      <w:r>
+        <w:t>Bar plot zobrazuje průměrnou hlasitost skladeb v různých letech. Tento graf může naznačovat změny v produkčním stylu kapely během jejich kariéry. Zde předpokládám, že hlasitost skladeb v CSV souboru byla měřena na souborech s normalizovanou hlasitostí.</w:t>
+      </w:r>
+    </w:p>
+    <w:p/>
+    <w:p>
+      <w:pPr>
+        <w:rPr>
+          <w:b/>
+          <w:bCs/>
+        </w:rPr>
+      </w:pPr>
+      <w:r>
+        <w:rPr>
+          <w:b/>
+          <w:bCs/>
+        </w:rPr>
+        <w:t>6. Vztah mezi tanečností (</w:t>
+      </w:r>
+      <w:proofErr w:type="spellStart"/>
+      <w:r>
+        <w:rPr>
+          <w:b/>
+          <w:bCs/>
+        </w:rPr>
+        <w:t>danceability</w:t>
+      </w:r>
+      <w:proofErr w:type="spellEnd"/>
+      <w:r>
+        <w:rPr>
+          <w:b/>
+          <w:bCs/>
+        </w:rPr>
+        <w:t>, jak dobře se na danou skladbu tancuje) a popularitou skladeb</w:t>
+      </w:r>
+    </w:p>
+    <w:p>
+      <w:proofErr w:type="spellStart"/>
+      <w:r>
+        <w:t>Scatter</w:t>
+      </w:r>
+      <w:proofErr w:type="spellEnd"/>
+      <w:r>
+        <w:t xml:space="preserve"> plot vizualizuje vztah mezi tanečností skladeb a jejich oblíbeností, což může poskytnout informace o tom, zda tanečnost skladeb ovlivňuje jejich popularitu.</w:t>
       </w:r>
       <w:r>
         <w:br w:type="page"/>
@@ -903,125 +1740,8 @@
       <w:pPr>
         <w:pStyle w:val="Nadpis1"/>
       </w:pPr>
-      <w:bookmarkStart w:id="12" w:name="_n1mjxsnfc2l1" w:colFirst="0" w:colLast="0"/>
-      <w:bookmarkEnd w:id="12"/>
-      <w:r>
-        <w:lastRenderedPageBreak/>
-        <w:t>3. Úvod do lineární algebry</w:t>
-      </w:r>
-    </w:p>
-    <w:p/>
-    <w:p>
-      <w:pPr>
-        <w:rPr>
-          <w:b/>
-        </w:rPr>
-      </w:pPr>
-      <w:r>
-        <w:rPr>
-          <w:b/>
-        </w:rPr>
-        <w:t>Zadání:</w:t>
-      </w:r>
-    </w:p>
-    <w:p>
-      <w:pPr>
-        <w:jc w:val="both"/>
-      </w:pPr>
-      <w:r>
-        <w:t>Důležitou částí studia na přírodovědecké fakultě je podobor matematiky zvaný lineární algebra. Poznatky tohoto oboru jsou základem pro oblasti jako zpracování obrazu, strojové učení nebo návrh mechanických soustav s definovanou stabilitou. Základní úlohou v lineární algebře je nalezení neznámých v soustavě lineárních rovnic. Na hodinách jste byli obeznámeni s přímou a iterační metodou pro řešení soustav lineárních rovnic. Vaším úkolem je vytvořit graf, kde na ose x bude velikost čtvercové matice a na ose y průměrný čas potřebný k nalezení uspokojivého řešení. Cílem je nalézt takovou velikost matice, od které je výhodnější využít iterační metodu.</w:t>
-      </w:r>
-    </w:p>
-    <w:p/>
-    <w:p>
-      <w:pPr>
-        <w:rPr>
-          <w:b/>
-        </w:rPr>
-      </w:pPr>
-      <w:r>
-        <w:rPr>
-          <w:b/>
-        </w:rPr>
-        <w:t>Řešení:</w:t>
-      </w:r>
-    </w:p>
-    <w:p>
-      <w:r>
-        <w:t>doplňte</w:t>
-      </w:r>
-    </w:p>
-    <w:p>
-      <w:pPr>
-        <w:pStyle w:val="Nadpis1"/>
-      </w:pPr>
-      <w:bookmarkStart w:id="13" w:name="_7y31wlm6pbl8" w:colFirst="0" w:colLast="0"/>
-      <w:bookmarkEnd w:id="13"/>
-      <w:r>
-        <w:br w:type="page"/>
-      </w:r>
-    </w:p>
-    <w:p>
-      <w:pPr>
-        <w:pStyle w:val="Nadpis1"/>
-      </w:pPr>
-      <w:bookmarkStart w:id="14" w:name="_wiu4scfmx3vb" w:colFirst="0" w:colLast="0"/>
-      <w:bookmarkEnd w:id="14"/>
-      <w:r>
-        <w:lastRenderedPageBreak/>
-        <w:t>4. Interpolace a aproximace funkce jedné proměnné</w:t>
-      </w:r>
-    </w:p>
-    <w:p/>
-    <w:p>
-      <w:pPr>
-        <w:rPr>
-          <w:b/>
-        </w:rPr>
-      </w:pPr>
-      <w:r>
-        <w:rPr>
-          <w:b/>
-        </w:rPr>
-        <w:t>Zadání:</w:t>
-      </w:r>
-    </w:p>
-    <w:p>
-      <w:pPr>
-        <w:jc w:val="both"/>
-      </w:pPr>
-      <w:r>
-        <w:t>Během měření v laboratoři získáte diskrétní sadu dat. Často potřebujete data i mezi těmito diskrétními hodnotami a to takové, které by nejpřesněji odpovídaly reálnému naměření. Proto je důležité využít vhodnou interpolační metodu. Cílem tohoto zadání je vybrat si 3 rozdílné funkce (např. polynom, harmonická funkce, logaritmus), přidat do nich šum (trošku je v každém z bodů rozkmitejte), a vyberte náhodně některé body. Poté proveďte interpolaci nebo aproximaci funkce pomocí alespoň 3 rozdílných metod a porovnejte, jak jsou přesné. Přesnost porovnáte s daty, které měly původně vyjít. Vhodnou metrikou pro porovnání přesnosti je součet čtverců (rozptylů), které vzniknou ze směrodatné odchylky mezi odhadnutou hodnotou a skutečnou hodnotou.</w:t>
-      </w:r>
-    </w:p>
-    <w:p/>
-    <w:p>
-      <w:pPr>
-        <w:rPr>
-          <w:b/>
-        </w:rPr>
-      </w:pPr>
-      <w:r>
-        <w:rPr>
-          <w:b/>
-        </w:rPr>
-        <w:t>Řešení:</w:t>
-      </w:r>
-    </w:p>
-    <w:p>
-      <w:r>
-        <w:t>doplňte</w:t>
-      </w:r>
-      <w:r>
-        <w:br w:type="page"/>
-      </w:r>
-    </w:p>
-    <w:p>
-      <w:pPr>
-        <w:pStyle w:val="Nadpis1"/>
-      </w:pPr>
-      <w:bookmarkStart w:id="15" w:name="_ukiziziajhm7" w:colFirst="0" w:colLast="0"/>
-      <w:bookmarkEnd w:id="15"/>
+      <w:bookmarkStart w:id="11" w:name="_ukiziziajhm7" w:colFirst="0" w:colLast="0"/>
+      <w:bookmarkEnd w:id="11"/>
       <w:r>
         <w:lastRenderedPageBreak/>
         <w:t>5. Hledání kořenů rovnice</w:t>
@@ -1069,9 +1789,383 @@
         <w:t>Řešení:</w:t>
       </w:r>
     </w:p>
-    <w:p>
-      <w:r>
-        <w:t>doplňte</w:t>
+    <w:p/>
+    <w:p>
+      <w:r>
+        <w:t>Pro nalezení kořenů funkcí jsem využil ohraničenou metodu půlení intervalu a neohraničenou metodu Newtonovy metody. Tolerance chyby v mé implementaci je 10</w:t>
+      </w:r>
+      <w:r>
+        <w:rPr>
+          <w:vertAlign w:val="superscript"/>
+        </w:rPr>
+        <w:t>-10</w:t>
+      </w:r>
+    </w:p>
+    <w:p/>
+    <w:p>
+      <w:r>
+        <w:t xml:space="preserve">Funkce </w:t>
+      </w:r>
+      <m:oMath>
+        <m:r>
+          <w:rPr>
+            <w:rFonts w:ascii="Cambria Math" w:hAnsi="Cambria Math"/>
+          </w:rPr>
+          <m:t>f</m:t>
+        </m:r>
+        <m:d>
+          <m:dPr>
+            <m:ctrlPr>
+              <w:rPr>
+                <w:rFonts w:ascii="Cambria Math" w:hAnsi="Cambria Math"/>
+                <w:i/>
+              </w:rPr>
+            </m:ctrlPr>
+          </m:dPr>
+          <m:e>
+            <m:r>
+              <w:rPr>
+                <w:rFonts w:ascii="Cambria Math" w:hAnsi="Cambria Math"/>
+              </w:rPr>
+              <m:t>x</m:t>
+            </m:r>
+          </m:e>
+        </m:d>
+        <m:r>
+          <w:rPr>
+            <w:rFonts w:ascii="Cambria Math" w:hAnsi="Cambria Math"/>
+          </w:rPr>
+          <m:t>=</m:t>
+        </m:r>
+        <m:sSup>
+          <m:sSupPr>
+            <m:ctrlPr>
+              <w:rPr>
+                <w:rFonts w:ascii="Cambria Math" w:hAnsi="Cambria Math"/>
+                <w:i/>
+              </w:rPr>
+            </m:ctrlPr>
+          </m:sSupPr>
+          <m:e>
+            <m:r>
+              <w:rPr>
+                <w:rFonts w:ascii="Cambria Math" w:hAnsi="Cambria Math"/>
+              </w:rPr>
+              <m:t>x</m:t>
+            </m:r>
+          </m:e>
+          <m:sup>
+            <m:r>
+              <w:rPr>
+                <w:rFonts w:ascii="Cambria Math" w:hAnsi="Cambria Math"/>
+              </w:rPr>
+              <m:t>2</m:t>
+            </m:r>
+          </m:sup>
+        </m:sSup>
+        <m:r>
+          <w:rPr>
+            <w:rFonts w:ascii="Cambria Math" w:hAnsi="Cambria Math"/>
+          </w:rPr>
+          <m:t>-4</m:t>
+        </m:r>
+      </m:oMath>
+    </w:p>
+    <w:p/>
+    <w:p>
+      <w:r>
+        <w:t>Metoda půlení intervalu</w:t>
+      </w:r>
+      <w:r>
+        <w:t xml:space="preserve"> </w:t>
+      </w:r>
+      <w:r>
+        <w:t>x=-1.9999999999708961695432663</w:t>
+      </w:r>
+      <w:r>
+        <w:br/>
+      </w:r>
+      <w:r>
+        <w:t>Časová náročnost: 0.0000440880030510015785694 sekun</w:t>
+      </w:r>
+      <w:r>
+        <w:t>d</w:t>
+      </w:r>
+    </w:p>
+    <w:p/>
+    <w:p>
+      <w:r>
+        <w:t>Newtonova metoda</w:t>
+      </w:r>
+      <w:r>
+        <w:t xml:space="preserve"> </w:t>
+      </w:r>
+      <w:r>
+        <w:t>x=2.0000000000000000000000000</w:t>
+      </w:r>
+    </w:p>
+    <w:p>
+      <w:r>
+        <w:t>Časová náročnost: 0.0048414449993288144469261 sekund</w:t>
+      </w:r>
+    </w:p>
+    <w:p/>
+    <w:p>
+      <w:r>
+        <w:t xml:space="preserve">Funkce </w:t>
+      </w:r>
+      <m:oMath>
+        <m:r>
+          <m:rPr>
+            <m:sty m:val="p"/>
+          </m:rPr>
+          <w:rPr>
+            <w:rFonts w:ascii="Cambria Math" w:hAnsi="Cambria Math"/>
+          </w:rPr>
+          <m:t>f</m:t>
+        </m:r>
+        <m:d>
+          <m:dPr>
+            <m:ctrlPr>
+              <w:rPr>
+                <w:rFonts w:ascii="Cambria Math" w:hAnsi="Cambria Math"/>
+              </w:rPr>
+            </m:ctrlPr>
+          </m:dPr>
+          <m:e>
+            <m:r>
+              <m:rPr>
+                <m:sty m:val="p"/>
+              </m:rPr>
+              <w:rPr>
+                <w:rFonts w:ascii="Cambria Math" w:hAnsi="Cambria Math"/>
+              </w:rPr>
+              <m:t>x</m:t>
+            </m:r>
+          </m:e>
+        </m:d>
+        <m:r>
+          <m:rPr>
+            <m:sty m:val="p"/>
+          </m:rPr>
+          <w:rPr>
+            <w:rFonts w:ascii="Cambria Math" w:hAnsi="Cambria Math"/>
+          </w:rPr>
+          <m:t>=</m:t>
+        </m:r>
+        <m:sSup>
+          <m:sSupPr>
+            <m:ctrlPr>
+              <w:rPr>
+                <w:rFonts w:ascii="Cambria Math" w:hAnsi="Cambria Math"/>
+              </w:rPr>
+            </m:ctrlPr>
+          </m:sSupPr>
+          <m:e>
+            <m:r>
+              <m:rPr>
+                <m:sty m:val="p"/>
+              </m:rPr>
+              <w:rPr>
+                <w:rFonts w:ascii="Cambria Math" w:hAnsi="Cambria Math"/>
+              </w:rPr>
+              <m:t>x</m:t>
+            </m:r>
+          </m:e>
+          <m:sup>
+            <m:r>
+              <m:rPr>
+                <m:sty m:val="p"/>
+              </m:rPr>
+              <w:rPr>
+                <w:rFonts w:ascii="Cambria Math" w:hAnsi="Cambria Math"/>
+              </w:rPr>
+              <m:t>3</m:t>
+            </m:r>
+          </m:sup>
+        </m:sSup>
+        <m:r>
+          <m:rPr>
+            <m:sty m:val="p"/>
+          </m:rPr>
+          <w:rPr>
+            <w:rFonts w:ascii="Cambria Math" w:hAnsi="Cambria Math"/>
+          </w:rPr>
+          <m:t>-2</m:t>
+        </m:r>
+      </m:oMath>
+    </w:p>
+    <w:p/>
+    <w:p>
+      <w:r>
+        <w:t>Metoda půlení intervalu</w:t>
+      </w:r>
+      <w:r>
+        <w:t xml:space="preserve"> </w:t>
+      </w:r>
+      <w:r>
+        <w:t>x=1.2599210498156026005744934</w:t>
+      </w:r>
+    </w:p>
+    <w:p>
+      <w:r>
+        <w:t>Časová náročnost: 0.0000231319936574436724186 sekund</w:t>
+      </w:r>
+    </w:p>
+    <w:p/>
+    <w:p>
+      <w:r>
+        <w:t>Newtonova metoda</w:t>
+      </w:r>
+      <w:r>
+        <w:t xml:space="preserve"> </w:t>
+      </w:r>
+      <w:r>
+        <w:t>x=1.2599210498948731906665444</w:t>
+      </w:r>
+    </w:p>
+    <w:p>
+      <w:r>
+        <w:t>Časová náročnost: 0.0038661680009681731462479 sekund</w:t>
+      </w:r>
+    </w:p>
+    <w:p/>
+    <w:p>
+      <w:r>
+        <w:t xml:space="preserve">Funkce </w:t>
+      </w:r>
+      <m:oMath>
+        <m:r>
+          <m:rPr>
+            <m:sty m:val="p"/>
+          </m:rPr>
+          <w:rPr>
+            <w:rFonts w:ascii="Cambria Math" w:hAnsi="Cambria Math"/>
+          </w:rPr>
+          <m:t>f</m:t>
+        </m:r>
+        <m:d>
+          <m:dPr>
+            <m:ctrlPr>
+              <w:rPr>
+                <w:rFonts w:ascii="Cambria Math" w:hAnsi="Cambria Math"/>
+              </w:rPr>
+            </m:ctrlPr>
+          </m:dPr>
+          <m:e>
+            <m:r>
+              <m:rPr>
+                <m:sty m:val="p"/>
+              </m:rPr>
+              <w:rPr>
+                <w:rFonts w:ascii="Cambria Math" w:hAnsi="Cambria Math"/>
+              </w:rPr>
+              <m:t>x</m:t>
+            </m:r>
+          </m:e>
+        </m:d>
+        <m:r>
+          <m:rPr>
+            <m:sty m:val="p"/>
+          </m:rPr>
+          <w:rPr>
+            <w:rFonts w:ascii="Cambria Math" w:hAnsi="Cambria Math"/>
+          </w:rPr>
+          <m:t>=</m:t>
+        </m:r>
+        <m:sSup>
+          <m:sSupPr>
+            <m:ctrlPr>
+              <w:rPr>
+                <w:rFonts w:ascii="Cambria Math" w:hAnsi="Cambria Math"/>
+              </w:rPr>
+            </m:ctrlPr>
+          </m:sSupPr>
+          <m:e>
+            <m:r>
+              <m:rPr>
+                <m:sty m:val="p"/>
+              </m:rPr>
+              <w:rPr>
+                <w:rFonts w:ascii="Cambria Math" w:hAnsi="Cambria Math"/>
+              </w:rPr>
+              <m:t>x</m:t>
+            </m:r>
+          </m:e>
+          <m:sup>
+            <m:r>
+              <m:rPr>
+                <m:sty m:val="p"/>
+              </m:rPr>
+              <w:rPr>
+                <w:rFonts w:ascii="Cambria Math" w:hAnsi="Cambria Math"/>
+              </w:rPr>
+              <m:t>2</m:t>
+            </m:r>
+          </m:sup>
+        </m:sSup>
+        <m:r>
+          <m:rPr>
+            <m:sty m:val="p"/>
+          </m:rPr>
+          <w:rPr>
+            <w:rFonts w:ascii="Cambria Math" w:hAnsi="Cambria Math"/>
+          </w:rPr>
+          <m:t>-9</m:t>
+        </m:r>
+      </m:oMath>
+    </w:p>
+    <w:p>
+      <w:r>
+        <w:t>Metoda půlení intervalu</w:t>
+      </w:r>
+      <w:r>
+        <w:t xml:space="preserve"> </w:t>
+      </w:r>
+      <w:r>
+        <w:t>x=2.9999999998253770172595978</w:t>
+      </w:r>
+    </w:p>
+    <w:p>
+      <w:r>
+        <w:t>Časová náročnost: 0.0000237130007008090615273 sekund</w:t>
+      </w:r>
+    </w:p>
+    <w:p>
+      <w:r>
+        <w:tab/>
+      </w:r>
+      <w:r>
+        <w:tab/>
+      </w:r>
+      <w:r>
+        <w:tab/>
+      </w:r>
+    </w:p>
+    <w:p>
+      <w:r>
+        <w:t>Newtonova metoda</w:t>
+      </w:r>
+      <w:r>
+        <w:t xml:space="preserve"> </w:t>
+      </w:r>
+      <w:r>
+        <w:t>x=3.0000000000000000000000000</w:t>
+      </w:r>
+    </w:p>
+    <w:p>
+      <w:r>
+        <w:t>Časová náročnost: 0.0011777550025726668536663 sekund</w:t>
+      </w:r>
+    </w:p>
+    <w:p>
+      <w:r>
+        <w:tab/>
+      </w:r>
+    </w:p>
+    <w:p>
+      <w:r>
+        <w:t>Z výsledků je patrné, že ohraničená metoda půlení intervalu je pomalejší.</w:t>
       </w:r>
       <w:r>
         <w:br w:type="page"/>
@@ -1081,8 +2175,8 @@
       <w:pPr>
         <w:pStyle w:val="Nadpis1"/>
       </w:pPr>
-      <w:bookmarkStart w:id="16" w:name="_vjf63jw7gmrb" w:colFirst="0" w:colLast="0"/>
-      <w:bookmarkEnd w:id="16"/>
+      <w:bookmarkStart w:id="12" w:name="_vjf63jw7gmrb" w:colFirst="0" w:colLast="0"/>
+      <w:bookmarkEnd w:id="12"/>
       <w:r>
         <w:lastRenderedPageBreak/>
         <w:t>6. Generování náhodných čísel a testování generátorů</w:t>
@@ -1124,9 +2218,123 @@
         <w:t>Řešení:</w:t>
       </w:r>
     </w:p>
-    <w:p>
-      <w:r>
-        <w:t xml:space="preserve">doplňte </w:t>
+    <w:p/>
+    <w:p>
+      <w:r>
+        <w:t xml:space="preserve">Můj generátor semínek do pseudonáhodných algoritmů využívá vložené WAV soubory. Nejdříve WAV soubory otevře a načte jejich rámce. Ty se pak převedou na </w:t>
+      </w:r>
+      <w:proofErr w:type="spellStart"/>
+      <w:r>
+        <w:t>numpy</w:t>
+      </w:r>
+      <w:proofErr w:type="spellEnd"/>
+      <w:r>
+        <w:t xml:space="preserve"> pole. Poté využije součet absolutních hodnot jejich rámců pro vygenerování semínka. V tomto příkladu používám dva WAV soubory, s jejichž semínky se pak provede následující operace:</w:t>
+      </w:r>
+    </w:p>
+    <w:p/>
+    <w:p>
+      <w:r>
+        <w:t xml:space="preserve">seed1 + seed2 / </w:t>
+      </w:r>
+      <w:proofErr w:type="spellStart"/>
+      <w:r>
+        <w:t>np.pi</w:t>
+      </w:r>
+      <w:proofErr w:type="spellEnd"/>
+      <w:r>
+        <w:t xml:space="preserve"> * seed2 / seed1 / </w:t>
+      </w:r>
+      <w:proofErr w:type="spellStart"/>
+      <w:proofErr w:type="gramStart"/>
+      <w:r>
+        <w:t>random.randint</w:t>
+      </w:r>
+      <w:proofErr w:type="spellEnd"/>
+      <w:proofErr w:type="gramEnd"/>
+      <w:r>
+        <w:t>(10, 785410)</w:t>
+      </w:r>
+    </w:p>
+    <w:p/>
+    <w:p>
+      <w:r>
+        <w:t xml:space="preserve">která následně vrátí finální semínko použité ve funkci </w:t>
+      </w:r>
+      <w:proofErr w:type="spellStart"/>
+      <w:proofErr w:type="gramStart"/>
+      <w:r>
+        <w:t>random.randint</w:t>
+      </w:r>
+      <w:proofErr w:type="spellEnd"/>
+      <w:proofErr w:type="gramEnd"/>
+      <w:r>
+        <w:t>(), kde je vypsáno na standardní výstup. V tomto příkladu generuji pět čísel. Výsledek vypadá takto:</w:t>
+      </w:r>
+    </w:p>
+    <w:p/>
+    <w:p>
+      <w:r>
+        <w:t>Semínko: 1947876781.708661\\</w:t>
+      </w:r>
+    </w:p>
+    <w:p>
+      <w:r>
+        <w:t>Náhodná čísla: [112417021688641, 328604045480135, 90813242632018,</w:t>
+      </w:r>
+      <w:r>
+        <w:t xml:space="preserve"> </w:t>
+      </w:r>
+      <w:r>
+        <w:t>200443802296886, 30682555226394]</w:t>
+      </w:r>
+    </w:p>
+    <w:p/>
+    <w:p>
+      <w:r>
+        <w:t xml:space="preserve">Využil jsem dva přiložené WAV soubory, </w:t>
+      </w:r>
+      <w:r>
+        <w:rPr>
+          <w:i/>
+          <w:iCs/>
+        </w:rPr>
+        <w:t>smrt.wav</w:t>
+      </w:r>
+      <w:r>
+        <w:t xml:space="preserve"> a </w:t>
+      </w:r>
+      <w:r>
+        <w:rPr>
+          <w:i/>
+          <w:iCs/>
+        </w:rPr>
+        <w:t>jubilejni</w:t>
+      </w:r>
+      <w:r>
+        <w:rPr>
+          <w:i/>
+          <w:iCs/>
+        </w:rPr>
+        <w:t>_</w:t>
+      </w:r>
+      <w:r>
+        <w:rPr>
+          <w:i/>
+          <w:iCs/>
+        </w:rPr>
+        <w:t>den.wav</w:t>
+      </w:r>
+      <w:r>
+        <w:t>. Tento způsob generování by mohl mít dobré využití např. při použití živého zvuku z mikrofonu na hodně rušné ulici.</w:t>
+      </w:r>
+    </w:p>
+    <w:p>
+      <w:r>
+        <w:tab/>
+      </w:r>
+      <w:r>
+        <w:t xml:space="preserve"> </w:t>
       </w:r>
       <w:r>
         <w:br w:type="page"/>
@@ -1136,8 +2344,6 @@
       <w:pPr>
         <w:pStyle w:val="Nadpis1"/>
       </w:pPr>
-      <w:bookmarkStart w:id="17" w:name="_s5ftnxe5i346" w:colFirst="0" w:colLast="0"/>
-      <w:bookmarkEnd w:id="17"/>
       <w:r>
         <w:lastRenderedPageBreak/>
         <w:t>7. Metoda Monte Carlo</w:t>
@@ -1199,10 +2405,336 @@
         <w:t>Řešení:</w:t>
       </w:r>
     </w:p>
-    <w:p>
-      <w:r>
-        <w:t>doplňte</w:t>
-      </w:r>
+    <w:p/>
+    <w:p>
+      <w:r>
+        <w:t>Pro demonstraci metody Monte Carlo jsem se rozhodnul odhadnout hodnotu čísla</w:t>
+      </w:r>
+      <w:r>
+        <w:t xml:space="preserve"> </w:t>
+      </w:r>
+      <m:oMath>
+        <m:r>
+          <m:rPr>
+            <m:sty m:val="p"/>
+          </m:rPr>
+          <w:rPr>
+            <w:rFonts w:ascii="Cambria Math" w:hAnsi="Cambria Math"/>
+          </w:rPr>
+          <m:t>π</m:t>
+        </m:r>
+      </m:oMath>
+      <w:r>
+        <w:t xml:space="preserve">. K odhadu hodnoty </w:t>
+      </w:r>
+      <m:oMath>
+        <m:r>
+          <w:rPr>
+            <w:rFonts w:ascii="Cambria Math" w:hAnsi="Cambria Math"/>
+          </w:rPr>
+          <m:t>π</m:t>
+        </m:r>
+      </m:oMath>
+      <w:r>
+        <w:t xml:space="preserve"> používám generování náhodných bodů uvnitř jednotkového čtverce a poté určujeme, kolik z těchto bodů spadá do jednotkového kruhu.</w:t>
+      </w:r>
+    </w:p>
+    <w:p/>
+    <w:p>
+      <w:r>
+        <w:rPr>
+          <w:b/>
+          <w:bCs/>
+        </w:rPr>
+        <w:t>1. Definice počtu náhodných bodů</w:t>
+      </w:r>
+    </w:p>
+    <w:p>
+      <w:proofErr w:type="spellStart"/>
+      <w:r>
+        <w:rPr>
+          <w:i/>
+          <w:iCs/>
+        </w:rPr>
+        <w:t>num</w:t>
+      </w:r>
+      <w:r>
+        <w:rPr>
+          <w:i/>
+          <w:iCs/>
+        </w:rPr>
+        <w:t>_</w:t>
+      </w:r>
+      <w:r>
+        <w:rPr>
+          <w:i/>
+          <w:iCs/>
+        </w:rPr>
+        <w:t>samples</w:t>
+      </w:r>
+      <w:proofErr w:type="spellEnd"/>
+      <w:r>
+        <w:rPr>
+          <w:i/>
+          <w:iCs/>
+        </w:rPr>
+        <w:t xml:space="preserve"> = 1000000</w:t>
+      </w:r>
+      <w:r>
+        <w:t xml:space="preserve"> určuje počet generovaných náhodných bodů. Čím více bodů, tím přesnější bude odhad hodnoty </w:t>
+      </w:r>
+      <m:oMath>
+        <m:r>
+          <w:rPr>
+            <w:rFonts w:ascii="Cambria Math" w:hAnsi="Cambria Math"/>
+          </w:rPr>
+          <m:t>π</m:t>
+        </m:r>
+      </m:oMath>
+      <w:r>
+        <w:t>.</w:t>
+      </w:r>
+    </w:p>
+    <w:p/>
+    <w:p>
+      <w:pPr>
+        <w:rPr>
+          <w:b/>
+          <w:bCs/>
+        </w:rPr>
+      </w:pPr>
+      <w:r>
+        <w:rPr>
+          <w:b/>
+          <w:bCs/>
+        </w:rPr>
+        <w:t>2. Generování náhodných bodů</w:t>
+      </w:r>
+    </w:p>
+    <w:p>
+      <m:oMath>
+        <m:r>
+          <w:rPr>
+            <w:rFonts w:ascii="Cambria Math" w:hAnsi="Cambria Math"/>
+          </w:rPr>
+          <m:t>x</m:t>
+        </m:r>
+      </m:oMath>
+      <w:r>
+        <w:t xml:space="preserve"> a </w:t>
+      </w:r>
+      <m:oMath>
+        <m:r>
+          <w:rPr>
+            <w:rFonts w:ascii="Cambria Math" w:hAnsi="Cambria Math"/>
+          </w:rPr>
+          <m:t>y</m:t>
+        </m:r>
+      </m:oMath>
+      <w:r>
+        <w:t xml:space="preserve"> jsou pole náhodných čísel v rozmezí </w:t>
+      </w:r>
+      <m:oMath>
+        <m:r>
+          <m:rPr>
+            <m:sty m:val="p"/>
+          </m:rPr>
+          <w:rPr>
+            <w:rFonts w:ascii="Cambria Math" w:hAnsi="Cambria Math"/>
+          </w:rPr>
+          <m:t>[-1, 1]</m:t>
+        </m:r>
+      </m:oMath>
+      <w:r>
+        <w:t>, která představují souřadnice bodů v jednotkovém čtverci.</w:t>
+      </w:r>
+    </w:p>
+    <w:p/>
+    <w:p>
+      <w:pPr>
+        <w:rPr>
+          <w:b/>
+          <w:bCs/>
+        </w:rPr>
+      </w:pPr>
+      <w:r>
+        <w:rPr>
+          <w:b/>
+          <w:bCs/>
+        </w:rPr>
+        <w:t>3. Určení bodů uvnitř jednotkového kruhu</w:t>
+      </w:r>
+    </w:p>
+    <w:p>
+      <w:proofErr w:type="spellStart"/>
+      <w:r>
+        <w:rPr>
+          <w:i/>
+          <w:iCs/>
+        </w:rPr>
+        <w:t>inside</w:t>
+      </w:r>
+      <w:r>
+        <w:rPr>
+          <w:i/>
+          <w:iCs/>
+        </w:rPr>
+        <w:t>_</w:t>
+      </w:r>
+      <w:r>
+        <w:rPr>
+          <w:i/>
+          <w:iCs/>
+        </w:rPr>
+        <w:t>circle</w:t>
+      </w:r>
+      <w:proofErr w:type="spellEnd"/>
+      <w:r>
+        <w:rPr>
+          <w:i/>
+          <w:iCs/>
+        </w:rPr>
+        <w:t xml:space="preserve"> = x**2 + y**2 &lt;= 1</w:t>
+      </w:r>
+      <w:r>
+        <w:t xml:space="preserve"> kontroluje, zda body </w:t>
+      </w:r>
+      <w:proofErr w:type="gramStart"/>
+      <w:r>
+        <w:t>leží</w:t>
+      </w:r>
+      <w:proofErr w:type="gramEnd"/>
+      <w:r>
+        <w:t xml:space="preserve"> uvnitř kruhu o poloměru 1 (jednotkový kruh).</w:t>
+      </w:r>
+    </w:p>
+    <w:p/>
+    <w:p>
+      <w:pPr>
+        <w:rPr>
+          <w:b/>
+          <w:bCs/>
+        </w:rPr>
+      </w:pPr>
+      <w:r>
+        <w:rPr>
+          <w:b/>
+          <w:bCs/>
+        </w:rPr>
+        <w:t xml:space="preserve">4. Výpočet přibližné hodnoty </w:t>
+      </w:r>
+      <m:oMath>
+        <m:r>
+          <m:rPr>
+            <m:sty m:val="bi"/>
+          </m:rPr>
+          <w:rPr>
+            <w:rFonts w:ascii="Cambria Math" w:hAnsi="Cambria Math"/>
+          </w:rPr>
+          <m:t>π</m:t>
+        </m:r>
+      </m:oMath>
+    </w:p>
+    <w:p>
+      <w:proofErr w:type="spellStart"/>
+      <w:r>
+        <w:t>pi_</w:t>
+      </w:r>
+      <w:r>
+        <w:t>estimate</w:t>
+      </w:r>
+      <w:proofErr w:type="spellEnd"/>
+      <w:r>
+        <w:t xml:space="preserve"> = 4 * </w:t>
+      </w:r>
+      <w:proofErr w:type="spellStart"/>
+      <w:r>
+        <w:t>np.sum</w:t>
+      </w:r>
+      <w:proofErr w:type="spellEnd"/>
+      <w:r>
+        <w:t>(</w:t>
+      </w:r>
+      <w:proofErr w:type="spellStart"/>
+      <w:r>
+        <w:t>inside</w:t>
+      </w:r>
+      <w:r>
+        <w:t>_</w:t>
+      </w:r>
+      <w:r>
+        <w:t>circle</w:t>
+      </w:r>
+      <w:proofErr w:type="spellEnd"/>
+      <w:r>
+        <w:t xml:space="preserve">) / </w:t>
+      </w:r>
+      <w:proofErr w:type="spellStart"/>
+      <w:r>
+        <w:t>num</w:t>
+      </w:r>
+      <w:r>
+        <w:t>_</w:t>
+      </w:r>
+      <w:r>
+        <w:t>samples</w:t>
+      </w:r>
+      <w:proofErr w:type="spellEnd"/>
+      <w:r>
+        <w:t xml:space="preserve"> vypočítává odhad hodnoty </w:t>
+      </w:r>
+      <m:oMath>
+        <m:r>
+          <w:rPr>
+            <w:rFonts w:ascii="Cambria Math" w:hAnsi="Cambria Math"/>
+          </w:rPr>
+          <m:t>π</m:t>
+        </m:r>
+      </m:oMath>
+      <w:r>
+        <w:t xml:space="preserve"> na základě poměru počtu bodů uvnitř kruhu k celkovému počtu bodů, vynásobeného 4 (protože plocha čtvrtkruhu je</w:t>
+      </w:r>
+      <w:r>
+        <w:t xml:space="preserve"> </w:t>
+      </w:r>
+      <m:oMath>
+        <m:f>
+          <m:fPr>
+            <m:ctrlPr>
+              <w:rPr>
+                <w:rFonts w:ascii="Cambria Math" w:hAnsi="Cambria Math"/>
+              </w:rPr>
+            </m:ctrlPr>
+          </m:fPr>
+          <m:num>
+            <m:r>
+              <m:rPr>
+                <m:sty m:val="p"/>
+              </m:rPr>
+              <w:rPr>
+                <w:rFonts w:ascii="Cambria Math" w:hAnsi="Cambria Math"/>
+              </w:rPr>
+              <m:t>π</m:t>
+            </m:r>
+          </m:num>
+          <m:den>
+            <m:r>
+              <m:rPr>
+                <m:sty m:val="p"/>
+              </m:rPr>
+              <w:rPr>
+                <w:rFonts w:ascii="Cambria Math" w:hAnsi="Cambria Math"/>
+              </w:rPr>
+              <m:t>4</m:t>
+            </m:r>
+          </m:den>
+        </m:f>
+      </m:oMath>
+      <w:r>
+        <w:t>).</w:t>
+      </w:r>
+    </w:p>
+    <w:p>
       <w:r>
         <w:br w:type="page"/>
       </w:r>
@@ -1211,8 +2743,8 @@
       <w:pPr>
         <w:pStyle w:val="Nadpis1"/>
       </w:pPr>
-      <w:bookmarkStart w:id="18" w:name="_a7pvo63nven" w:colFirst="0" w:colLast="0"/>
-      <w:bookmarkEnd w:id="18"/>
+      <w:bookmarkStart w:id="13" w:name="_a7pvo63nven" w:colFirst="0" w:colLast="0"/>
+      <w:bookmarkEnd w:id="13"/>
       <w:r>
         <w:lastRenderedPageBreak/>
         <w:t>8. Derivace funkce jedné proměnné</w:t>
@@ -1254,137 +2786,217 @@
         <w:t>Řešení:</w:t>
       </w:r>
     </w:p>
-    <w:p>
-      <w:r>
-        <w:t>doplňte</w:t>
-      </w:r>
-    </w:p>
-    <w:p>
-      <w:pPr>
-        <w:pStyle w:val="Nadpis1"/>
-      </w:pPr>
-      <w:bookmarkStart w:id="19" w:name="_jgubfxdu2z23" w:colFirst="0" w:colLast="0"/>
-      <w:bookmarkEnd w:id="19"/>
-      <w:r>
-        <w:br w:type="page"/>
-      </w:r>
-    </w:p>
-    <w:p>
-      <w:pPr>
-        <w:pStyle w:val="Nadpis1"/>
-      </w:pPr>
-      <w:bookmarkStart w:id="20" w:name="_fagn9fmu0wxo" w:colFirst="0" w:colLast="0"/>
-      <w:bookmarkEnd w:id="20"/>
-      <w:r>
-        <w:lastRenderedPageBreak/>
-        <w:t>9. Integrace funkce jedné proměnné</w:t>
-      </w:r>
-    </w:p>
-    <w:p/>
-    <w:p>
-      <w:pPr>
-        <w:rPr>
-          <w:b/>
-        </w:rPr>
-      </w:pPr>
-      <w:r>
-        <w:rPr>
-          <w:b/>
-        </w:rPr>
-        <w:t>Zadání:</w:t>
-      </w:r>
-    </w:p>
-    <w:p>
-      <w:pPr>
-        <w:jc w:val="both"/>
-      </w:pPr>
-      <w:r>
-        <w:t xml:space="preserve">V oblasti přírodních a sociálních věd je velice důležitým pojmem integrál, který představuje funkci součtů malých změn (počet nakažených covidem za čas, hustota monomerů daného typu při posouvání se v řetízku polymeru, aj.). Integraci lze provádět pro velmi jednoduché funkce prostou </w:t>
-      </w:r>
-      <w:proofErr w:type="spellStart"/>
-      <w:r>
-        <w:t>Riemannovým</w:t>
-      </w:r>
-      <w:proofErr w:type="spellEnd"/>
-      <w:r>
-        <w:t xml:space="preserve"> součtem, avšak pro složitější funkce je nutné využít pokročilé metody. Vaším úkolem je vybrat si 3 různorodé funkce (polynom, harmonická funkce, logaritmus/exponenciála) a vypočíst určitý integrál na dané funkci od nějakého počátku do nějakého konečného bodu. Porovnejte, jak si každá z metod poradila s vámi vybranou funkcí na základě přesnosti vůči analytickému řešení.</w:t>
-      </w:r>
-    </w:p>
-    <w:p/>
-    <w:p>
-      <w:pPr>
-        <w:rPr>
-          <w:b/>
-        </w:rPr>
-      </w:pPr>
-      <w:r>
-        <w:rPr>
-          <w:b/>
-        </w:rPr>
-        <w:t>Řešení:</w:t>
-      </w:r>
-    </w:p>
-    <w:p>
-      <w:r>
-        <w:t>doplňte</w:t>
-      </w:r>
-      <w:r>
-        <w:br w:type="page"/>
-      </w:r>
-    </w:p>
-    <w:p>
-      <w:pPr>
-        <w:pStyle w:val="Nadpis1"/>
-      </w:pPr>
-      <w:bookmarkStart w:id="21" w:name="_fcz88boq1lsa" w:colFirst="0" w:colLast="0"/>
-      <w:bookmarkEnd w:id="21"/>
-      <w:r>
-        <w:lastRenderedPageBreak/>
-        <w:t>10. Řešení obyčejných diferenciálních rovnic</w:t>
-      </w:r>
-    </w:p>
-    <w:p/>
-    <w:p>
-      <w:pPr>
-        <w:rPr>
-          <w:b/>
-        </w:rPr>
-      </w:pPr>
-      <w:r>
-        <w:rPr>
-          <w:b/>
-        </w:rPr>
-        <w:t>Zadání:</w:t>
-      </w:r>
-    </w:p>
-    <w:p>
-      <w:pPr>
-        <w:jc w:val="both"/>
-      </w:pPr>
-      <w:r>
-        <w:t>Diferenciální rovnice představují jeden z nejdůležitějších nástrojů každého přírodovědně vzdělaného člověka pro modelování jevů kolem nás. Vaším úkolem je vybrat si nějakou zajímavou soustavu diferenciálních rovnic, která nebyla zmíněna v sešitech z hodin a pomocí vhodné numerické metody je vyřešit. Řešením se rozumí vizualizace jejich průběhu a jiných zajímavých informací, které lze z rovnic odvodit. Proveďte také slovní okomentování toho, co lze z grafu o modelovaném procesu vyčíst.</w:t>
-      </w:r>
-    </w:p>
-    <w:p/>
-    <w:p>
-      <w:pPr>
-        <w:rPr>
-          <w:b/>
-        </w:rPr>
-      </w:pPr>
-      <w:r>
-        <w:rPr>
-          <w:b/>
-        </w:rPr>
-        <w:t>Řešení:</w:t>
-      </w:r>
-    </w:p>
-    <w:p>
-      <w:r>
-        <w:t>doplňte</w:t>
-      </w:r>
-    </w:p>
-    <w:p/>
+    <w:p/>
+    <w:p>
+      <w:r>
+        <w:t xml:space="preserve">Pro výpočet numerické derivace s adaptabilním krokem používám metodu dvojitého kroku. Funkce bude iterovat s krokem </w:t>
+      </w:r>
+      <m:oMath>
+        <m:r>
+          <w:rPr>
+            <w:rFonts w:ascii="Cambria Math" w:hAnsi="Cambria Math"/>
+          </w:rPr>
+          <m:t>h</m:t>
+        </m:r>
+      </m:oMath>
+      <w:r>
+        <w:t xml:space="preserve">, poté s krokem </w:t>
+      </w:r>
+      <m:oMath>
+        <m:r>
+          <w:rPr>
+            <w:rFonts w:ascii="Cambria Math" w:hAnsi="Cambria Math"/>
+          </w:rPr>
+          <m:t>h</m:t>
+        </m:r>
+        <m:r>
+          <m:rPr>
+            <m:lit/>
+            <m:sty m:val="p"/>
+          </m:rPr>
+          <w:rPr>
+            <w:rFonts w:ascii="Cambria Math" w:hAnsi="Cambria Math"/>
+          </w:rPr>
+          <m:t>/</m:t>
+        </m:r>
+        <m:r>
+          <m:rPr>
+            <m:sty m:val="p"/>
+          </m:rPr>
+          <w:rPr>
+            <w:rFonts w:ascii="Cambria Math" w:hAnsi="Cambria Math"/>
+          </w:rPr>
+          <m:t>2</m:t>
+        </m:r>
+      </m:oMath>
+      <w:r>
+        <w:t xml:space="preserve"> a vypočítá numerickou derivaci pomocí centrální diference. Pokud je rozdíl mezi výsledky menší než zvolená tolerance, výpočet </w:t>
+      </w:r>
+      <w:proofErr w:type="gramStart"/>
+      <w:r>
+        <w:t>končí</w:t>
+      </w:r>
+      <w:proofErr w:type="gramEnd"/>
+      <w:r>
+        <w:t xml:space="preserve">. Pokud není, funkce se opakuje s krokem </w:t>
+      </w:r>
+      <m:oMath>
+        <m:r>
+          <m:rPr>
+            <m:sty m:val="p"/>
+          </m:rPr>
+          <w:rPr>
+            <w:rFonts w:ascii="Cambria Math" w:hAnsi="Cambria Math"/>
+          </w:rPr>
+          <m:t>h</m:t>
+        </m:r>
+        <m:r>
+          <m:rPr>
+            <m:lit/>
+            <m:sty m:val="p"/>
+          </m:rPr>
+          <w:rPr>
+            <w:rFonts w:ascii="Cambria Math" w:hAnsi="Cambria Math"/>
+          </w:rPr>
+          <m:t>/</m:t>
+        </m:r>
+        <m:r>
+          <m:rPr>
+            <m:sty m:val="p"/>
+          </m:rPr>
+          <w:rPr>
+            <w:rFonts w:ascii="Cambria Math" w:hAnsi="Cambria Math"/>
+          </w:rPr>
+          <m:t>2</m:t>
+        </m:r>
+        <m:r>
+          <m:rPr>
+            <m:sty m:val="p"/>
+          </m:rPr>
+          <w:rPr>
+            <w:rFonts w:ascii="Cambria Math" w:hAnsi="Cambria Math"/>
+          </w:rPr>
+          <m:t xml:space="preserve"> </m:t>
+        </m:r>
+      </m:oMath>
+      <w:r>
+        <w:t>a novým středovým bodem.</w:t>
+      </w:r>
+    </w:p>
+    <w:p/>
+    <w:p>
+      <w:r>
+        <w:t>Dále mám funkci pro výpočet numerické derivace s pevným krokem. Použijeme opět centrální diferenci s</w:t>
+      </w:r>
+      <w:r>
+        <w:t> </w:t>
+      </w:r>
+      <w:r>
+        <w:t>krokem</w:t>
+      </w:r>
+      <w:r>
+        <w:t xml:space="preserve"> </w:t>
+      </w:r>
+      <m:oMath>
+        <m:r>
+          <w:rPr>
+            <w:rFonts w:ascii="Cambria Math" w:hAnsi="Cambria Math"/>
+          </w:rPr>
+          <m:t>h</m:t>
+        </m:r>
+      </m:oMath>
+      <w:r>
+        <w:t xml:space="preserve">, kde </w:t>
+      </w:r>
+      <m:oMath>
+        <m:r>
+          <w:rPr>
+            <w:rFonts w:ascii="Cambria Math" w:hAnsi="Cambria Math"/>
+          </w:rPr>
+          <m:t>h</m:t>
+        </m:r>
+      </m:oMath>
+      <w:r>
+        <w:t xml:space="preserve"> je pevně zvolené číslo.</w:t>
+      </w:r>
+    </w:p>
+    <w:p/>
+    <w:p>
+      <w:r>
+        <w:t xml:space="preserve">Zde je porovnání jednotlivých výsledků pro </w:t>
+      </w:r>
+      <m:oMath>
+        <m:r>
+          <m:rPr>
+            <m:sty m:val="p"/>
+          </m:rPr>
+          <w:rPr>
+            <w:rFonts w:ascii="Cambria Math" w:hAnsi="Cambria Math"/>
+          </w:rPr>
+          <m:t>x=</m:t>
+        </m:r>
+        <m:f>
+          <m:fPr>
+            <m:ctrlPr>
+              <w:rPr>
+                <w:rFonts w:ascii="Cambria Math" w:hAnsi="Cambria Math"/>
+              </w:rPr>
+            </m:ctrlPr>
+          </m:fPr>
+          <m:num>
+            <m:r>
+              <m:rPr>
+                <m:sty m:val="p"/>
+              </m:rPr>
+              <w:rPr>
+                <w:rFonts w:ascii="Cambria Math" w:hAnsi="Cambria Math"/>
+              </w:rPr>
+              <m:t>π</m:t>
+            </m:r>
+          </m:num>
+          <m:den>
+            <m:r>
+              <m:rPr>
+                <m:sty m:val="p"/>
+              </m:rPr>
+              <w:rPr>
+                <w:rFonts w:ascii="Cambria Math" w:hAnsi="Cambria Math"/>
+              </w:rPr>
+              <m:t>4</m:t>
+            </m:r>
+          </m:den>
+        </m:f>
+      </m:oMath>
+      <w:r>
+        <w:t>:</w:t>
+      </w:r>
+    </w:p>
+    <w:p/>
+    <w:p>
+      <w:r>
+        <w:t>Analytická derivace: 0.7071067811865476</w:t>
+      </w:r>
+    </w:p>
+    <w:p>
+      <w:r>
+        <w:t>Numerická derivace s pevným krokem: 0.7059288589999413</w:t>
+      </w:r>
+    </w:p>
+    <w:p>
+      <w:r>
+        <w:t>Numerická derivace s adaptabilním krokem: 0.7071056302971712</w:t>
+      </w:r>
+    </w:p>
+    <w:p/>
+    <w:p>
+      <w:r>
+        <w:t>Vidíme, že všechny tři výsledky jsou podobné. Numerická derivace s adaptabilním krokem je o něco přesnější než numerická derivace s pevným krokem, ale obě jsou velmi blízko analytické derivaci.</w:t>
+      </w:r>
+      <w:bookmarkStart w:id="14" w:name="_jgubfxdu2z23" w:colFirst="0" w:colLast="0"/>
+      <w:bookmarkStart w:id="15" w:name="_fagn9fmu0wxo" w:colFirst="0" w:colLast="0"/>
+      <w:bookmarkEnd w:id="14"/>
+      <w:bookmarkEnd w:id="15"/>
+    </w:p>
     <w:sectPr>
       <w:pgSz w:w="11909" w:h="16834"/>
       <w:pgMar w:top="1440" w:right="1440" w:bottom="1440" w:left="1440" w:header="720" w:footer="720" w:gutter="0"/>
@@ -1396,7 +3008,7 @@
 </file>
 
 <file path=word/numbering.xml><?xml version="1.0" encoding="utf-8"?>
-<w:numbering xmlns:wpc="http://schemas.microsoft.com/office/word/2010/wordprocessingCanvas" xmlns:cx="http://schemas.microsoft.com/office/drawing/2014/chartex" xmlns:cx1="http://schemas.microsoft.com/office/drawing/2015/9/8/chartex" xmlns:cx2="http://schemas.microsoft.com/office/drawing/2015/10/21/chartex" xmlns:cx3="http://schemas.microsoft.com/office/drawing/2016/5/9/chartex" xmlns:cx4="http://schemas.microsoft.com/office/drawing/2016/5/10/chartex" xmlns:cx5="http://schemas.microsoft.com/office/drawing/2016/5/11/chartex" xmlns:cx6="http://schemas.microsoft.com/office/drawing/2016/5/12/chartex" xmlns:cx7="http://schemas.microsoft.com/office/drawing/2016/5/13/chartex" xmlns:cx8="http://schemas.microsoft.com/office/drawing/2016/5/14/chartex" xmlns:mc="http://schemas.openxmlformats.org/markup-compatibility/2006" xmlns:aink="http://schemas.microsoft.com/office/drawing/2016/ink" xmlns:am3d="http://schemas.microsoft.com/office/drawing/2017/model3d" xmlns:o="urn:schemas-microsoft-com:office:office" xmlns:oel="http://schemas.microsoft.com/office/2019/extlst" xmlns:r="http://schemas.openxmlformats.org/officeDocument/2006/relationships" xmlns:m="http://schemas.openxmlformats.org/officeDocument/2006/math" xmlns:v="urn:schemas-microsoft-com:vml" xmlns:wp14="http://schemas.microsoft.com/office/word/2010/wordprocessingDrawing" xmlns:wp="http://schemas.openxmlformats.org/drawingml/2006/wordprocessingDrawing" xmlns:w10="urn:schemas-microsoft-com:office:word" xmlns:w="http://schemas.openxmlformats.org/wordprocessingml/2006/main" xmlns:w14="http://schemas.microsoft.com/office/word/2010/wordml" xmlns:w15="http://schemas.microsoft.com/office/word/2012/wordml" xmlns:w16cex="http://schemas.microsoft.com/office/word/2018/wordml/cex" xmlns:w16cid="http://schemas.microsoft.com/office/word/2016/wordml/cid" xmlns:w16="http://schemas.microsoft.com/office/word/2018/wordml" xmlns:w16sdtdh="http://schemas.microsoft.com/office/word/2020/wordml/sdtdatahash" xmlns:w16se="http://schemas.microsoft.com/office/word/2015/wordml/symex" xmlns:wpg="http://schemas.microsoft.com/office/word/2010/wordprocessingGroup" xmlns:wpi="http://schemas.microsoft.com/office/word/2010/wordprocessingInk" xmlns:wne="http://schemas.microsoft.com/office/word/2006/wordml" xmlns:wps="http://schemas.microsoft.com/office/word/2010/wordprocessingShape" mc:Ignorable="w14 w15 w16se w16cid w16 w16cex w16sdtdh wp14">
+<w:numbering xmlns:wpc="http://schemas.microsoft.com/office/word/2010/wordprocessingCanvas" xmlns:cx="http://schemas.microsoft.com/office/drawing/2014/chartex" xmlns:cx1="http://schemas.microsoft.com/office/drawing/2015/9/8/chartex" xmlns:cx2="http://schemas.microsoft.com/office/drawing/2015/10/21/chartex" xmlns:cx3="http://schemas.microsoft.com/office/drawing/2016/5/9/chartex" xmlns:cx4="http://schemas.microsoft.com/office/drawing/2016/5/10/chartex" xmlns:cx5="http://schemas.microsoft.com/office/drawing/2016/5/11/chartex" xmlns:cx6="http://schemas.microsoft.com/office/drawing/2016/5/12/chartex" xmlns:cx7="http://schemas.microsoft.com/office/drawing/2016/5/13/chartex" xmlns:cx8="http://schemas.microsoft.com/office/drawing/2016/5/14/chartex" xmlns:mc="http://schemas.openxmlformats.org/markup-compatibility/2006" xmlns:aink="http://schemas.microsoft.com/office/drawing/2016/ink" xmlns:am3d="http://schemas.microsoft.com/office/drawing/2017/model3d" xmlns:o="urn:schemas-microsoft-com:office:office" xmlns:oel="http://schemas.microsoft.com/office/2019/extlst" xmlns:r="http://schemas.openxmlformats.org/officeDocument/2006/relationships" xmlns:m="http://schemas.openxmlformats.org/officeDocument/2006/math" xmlns:v="urn:schemas-microsoft-com:vml" xmlns:wp14="http://schemas.microsoft.com/office/word/2010/wordprocessingDrawing" xmlns:wp="http://schemas.openxmlformats.org/drawingml/2006/wordprocessingDrawing" xmlns:w10="urn:schemas-microsoft-com:office:word" xmlns:w="http://schemas.openxmlformats.org/wordprocessingml/2006/main" xmlns:w14="http://schemas.microsoft.com/office/word/2010/wordml" xmlns:w15="http://schemas.microsoft.com/office/word/2012/wordml" xmlns:w16cex="http://schemas.microsoft.com/office/word/2018/wordml/cex" xmlns:w16cid="http://schemas.microsoft.com/office/word/2016/wordml/cid" xmlns:w16="http://schemas.microsoft.com/office/word/2018/wordml" xmlns:w16du="http://schemas.microsoft.com/office/word/2023/wordml/word16du" xmlns:w16sdtdh="http://schemas.microsoft.com/office/word/2020/wordml/sdtdatahash" xmlns:w16se="http://schemas.microsoft.com/office/word/2015/wordml/symex" xmlns:wpg="http://schemas.microsoft.com/office/word/2010/wordprocessingGroup" xmlns:wpi="http://schemas.microsoft.com/office/word/2010/wordprocessingInk" xmlns:wne="http://schemas.microsoft.com/office/word/2006/wordml" xmlns:wps="http://schemas.microsoft.com/office/word/2010/wordprocessingShape" mc:Ignorable="w14 w15 w16se w16cid w16 w16cex w16sdtdh w16du wp14">
   <w:abstractNum w:abstractNumId="0" w15:restartNumberingAfterBreak="0">
     <w:nsid w:val="0A190749"/>
     <w:multiLevelType w:val="multilevel"/>
@@ -1633,7 +3245,7 @@
 </file>
 
 <file path=word/styles.xml><?xml version="1.0" encoding="utf-8"?>
-<w:styles xmlns:mc="http://schemas.openxmlformats.org/markup-compatibility/2006" xmlns:r="http://schemas.openxmlformats.org/officeDocument/2006/relationships" xmlns:w="http://schemas.openxmlformats.org/wordprocessingml/2006/main" xmlns:w14="http://schemas.microsoft.com/office/word/2010/wordml" xmlns:w15="http://schemas.microsoft.com/office/word/2012/wordml" xmlns:w16cex="http://schemas.microsoft.com/office/word/2018/wordml/cex" xmlns:w16cid="http://schemas.microsoft.com/office/word/2016/wordml/cid" xmlns:w16="http://schemas.microsoft.com/office/word/2018/wordml" xmlns:w16sdtdh="http://schemas.microsoft.com/office/word/2020/wordml/sdtdatahash" xmlns:w16se="http://schemas.microsoft.com/office/word/2015/wordml/symex" mc:Ignorable="w14 w15 w16se w16cid w16 w16cex w16sdtdh">
+<w:styles xmlns:mc="http://schemas.openxmlformats.org/markup-compatibility/2006" xmlns:r="http://schemas.openxmlformats.org/officeDocument/2006/relationships" xmlns:w="http://schemas.openxmlformats.org/wordprocessingml/2006/main" xmlns:w14="http://schemas.microsoft.com/office/word/2010/wordml" xmlns:w15="http://schemas.microsoft.com/office/word/2012/wordml" xmlns:w16cex="http://schemas.microsoft.com/office/word/2018/wordml/cex" xmlns:w16cid="http://schemas.microsoft.com/office/word/2016/wordml/cid" xmlns:w16="http://schemas.microsoft.com/office/word/2018/wordml" xmlns:w16du="http://schemas.microsoft.com/office/word/2023/wordml/word16du" xmlns:w16sdtdh="http://schemas.microsoft.com/office/word/2020/wordml/sdtdatahash" xmlns:w16se="http://schemas.microsoft.com/office/word/2015/wordml/symex" mc:Ignorable="w14 w15 w16se w16cid w16 w16cex w16sdtdh w16du">
   <w:docDefaults>
     <w:rPrDefault>
       <w:rPr>
@@ -2215,6 +3827,27 @@
       <w:szCs w:val="30"/>
     </w:rPr>
   </w:style>
+  <w:style w:type="character" w:styleId="Zstupntext">
+    <w:name w:val="Placeholder Text"/>
+    <w:basedOn w:val="Standardnpsmoodstavce"/>
+    <w:uiPriority w:val="99"/>
+    <w:semiHidden/>
+    <w:rsid w:val="00B25963"/>
+    <w:rPr>
+      <w:color w:val="666666"/>
+    </w:rPr>
+  </w:style>
+  <w:style w:type="paragraph" w:styleId="Odstavecseseznamem">
+    <w:name w:val="List Paragraph"/>
+    <w:basedOn w:val="Normln"/>
+    <w:uiPriority w:val="34"/>
+    <w:qFormat/>
+    <w:rsid w:val="00B25963"/>
+    <w:pPr>
+      <w:ind w:left="720"/>
+      <w:contextualSpacing/>
+    </w:pPr>
+  </w:style>
 </w:styles>
 </file>
 

</xml_diff>